<commit_message>
more ideas on report
</commit_message>
<xml_diff>
--- a/Final Project Report.docx
+++ b/Final Project Report.docx
@@ -739,6 +739,50 @@
     </w:p>
     <w:p>
       <w:pPr>
+        <w:pStyle w:val="ListParagraph"/>
+        <w:numPr>
+          <w:ilvl w:val="0"/>
+          <w:numId w:val="1"/>
+        </w:numPr>
+        <w:spacing w:line="274" w:lineRule="auto"/>
+        <w:rPr>
+          <w:sz w:val="24"/>
+          <w:szCs w:val="24"/>
+        </w:rPr>
+      </w:pPr>
+      <w:r>
+        <w:rPr>
+          <w:sz w:val="24"/>
+          <w:szCs w:val="24"/>
+        </w:rPr>
+        <w:t>Create SkyBox</w:t>
+      </w:r>
+    </w:p>
+    <w:p>
+      <w:pPr>
+        <w:pStyle w:val="ListParagraph"/>
+        <w:numPr>
+          <w:ilvl w:val="0"/>
+          <w:numId w:val="1"/>
+        </w:numPr>
+        <w:spacing w:line="274" w:lineRule="auto"/>
+        <w:rPr>
+          <w:sz w:val="24"/>
+          <w:szCs w:val="24"/>
+        </w:rPr>
+      </w:pPr>
+      <w:r>
+        <w:rPr>
+          <w:sz w:val="24"/>
+          <w:szCs w:val="24"/>
+        </w:rPr>
+        <w:t>Create an arcade ambiance by having some flashy animations, like lines going around or some shapes doing something interesting. Even better if procedural.</w:t>
+      </w:r>
+      <w:bookmarkStart w:id="0" w:name="_GoBack"/>
+      <w:bookmarkEnd w:id="0"/>
+    </w:p>
+    <w:p>
+      <w:pPr>
         <w:spacing w:line="274" w:lineRule="auto"/>
         <w:rPr>
           <w:sz w:val="24"/>
@@ -833,7 +877,6 @@
           <w:sz w:val="28"/>
           <w:szCs w:val="28"/>
         </w:rPr>
-        <w:lastRenderedPageBreak/>
         <w:t>Implementation</w:t>
       </w:r>
     </w:p>
@@ -850,16 +893,7 @@
           <w:sz w:val="24"/>
           <w:szCs w:val="24"/>
         </w:rPr>
-        <w:t>//add your name and what have you d</w:t>
-      </w:r>
-      <w:bookmarkStart w:id="0" w:name="_GoBack"/>
-      <w:bookmarkEnd w:id="0"/>
-      <w:r>
-        <w:rPr>
-          <w:sz w:val="24"/>
-          <w:szCs w:val="24"/>
-        </w:rPr>
-        <w:t>one</w:t>
+        <w:t>//add your name and what have you done</w:t>
       </w:r>
     </w:p>
     <w:sectPr>

</xml_diff>